<commit_message>
i hate c still
</commit_message>
<xml_diff>
--- a/Spring 2021/Comp Org/Lab/Lab2/LAB_2.docx
+++ b/Spring 2021/Comp Org/Lab/Lab2/LAB_2.docx
@@ -17,7 +17,7 @@
     </w:p>
     <w:p>
       <w:r>
-        <w:t>9/29/20</w:t>
+        <w:t>2/25/2021</w:t>
       </w:r>
     </w:p>
     <w:p>
@@ -200,15 +200,7 @@
         <w:t xml:space="preserve"> stack is put in the high address range,</w:t>
       </w:r>
       <w:r>
-        <w:t xml:space="preserve"> or the bottom of the output, the heap data is put at the </w:t>
-      </w:r>
-      <w:proofErr w:type="gramStart"/>
-      <w:r>
-        <w:t>top</w:t>
-      </w:r>
-      <w:proofErr w:type="gramEnd"/>
-      <w:r>
-        <w:t xml:space="preserve"> but the initi</w:t>
+        <w:t xml:space="preserve"> or the bottom of the output, the heap data is put at the top but the initi</w:t>
       </w:r>
       <w:r>
         <w:t>alized data is before the heap.</w:t>
@@ -308,15 +300,6 @@
       <w:r>
         <w:t>any lines at a given time, this made it difficult to go back and check what was where.</w:t>
       </w:r>
-    </w:p>
-    <w:p>
-      <w:pPr>
-        <w:pStyle w:val="ListParagraph"/>
-        <w:numPr>
-          <w:ilvl w:val="0"/>
-          <w:numId w:val="1"/>
-        </w:numPr>
-      </w:pPr>
     </w:p>
     <w:sectPr>
       <w:pgSz w:w="12240" w:h="15840"/>

</xml_diff>